<commit_message>
modif document de conception
</commit_message>
<xml_diff>
--- a/Documents/Document de Conception.docx
+++ b/Documents/Document de Conception.docx
@@ -3179,13 +3179,13 @@
           <w:b w:val="1"/>
           <w:rtl w:val="0"/>
         </w:rPr>
-        <w:t xml:space="preserve">Back office</w:t>
-      </w:r>
-      <w:r>
-        <w:rPr>
-          <w:rtl w:val="0"/>
-        </w:rPr>
-        <w:t xml:space="preserve"> : Interface d'administration pour la gestion des utilisateurs et des objets</w:t>
+        <w:t xml:space="preserve">Application mobile</w:t>
+      </w:r>
+      <w:r>
+        <w:rPr>
+          <w:rtl w:val="0"/>
+        </w:rPr>
+        <w:t xml:space="preserve"> : Support pour Android et iOS avec une base de données locale et des fonctionnalités de QR code</w:t>
       </w:r>
     </w:p>
     <w:p>
@@ -3203,37 +3203,23 @@
           <w:b w:val="1"/>
           <w:rtl w:val="0"/>
         </w:rPr>
-        <w:t xml:space="preserve">Application mobile</w:t>
-      </w:r>
-      <w:r>
-        <w:rPr>
-          <w:rtl w:val="0"/>
-        </w:rPr>
-        <w:t xml:space="preserve"> : Support pour Android et iOS avec une base de données locale et des fonctionnalités de QR code</w:t>
-      </w:r>
-    </w:p>
-    <w:p>
-      <w:pPr>
-        <w:rPr/>
-      </w:pPr>
-      <w:r>
-        <w:rPr>
-          <w:rtl w:val="0"/>
-        </w:rPr>
-        <w:t xml:space="preserve">- </w:t>
-      </w:r>
-      <w:r>
-        <w:rPr>
-          <w:b w:val="1"/>
-          <w:rtl w:val="0"/>
-        </w:rPr>
         <w:t xml:space="preserve">Client desktop</w:t>
       </w:r>
       <w:r>
         <w:rPr>
           <w:rtl w:val="0"/>
         </w:rPr>
-        <w:t xml:space="preserve"> : Application pour Windows développée avec Winforms en C#</w:t>
+        <w:t xml:space="preserve"> : Application pour Windows développée avec Winforms en C# pour l’interface d'administration pour la gestion des utilisateurs et des objets</w:t>
+      </w:r>
+    </w:p>
+    <w:p>
+      <w:pPr>
+        <w:rPr/>
+      </w:pPr>
+      <w:r>
+        <w:rPr>
+          <w:rtl w:val="0"/>
+        </w:rPr>
       </w:r>
     </w:p>
     <w:p>

</xml_diff>

<commit_message>
Création de l'endpoint pour la demande d'échange.
</commit_message>
<xml_diff>
--- a/Documents/Document de Conception.docx
+++ b/Documents/Document de Conception.docx
@@ -1709,57 +1709,17 @@
     </w:p>
     <w:p>
       <w:r>
-        <w:t>- Frontend : Site web (</w:t>
-      </w:r>
-      <w:proofErr w:type="spellStart"/>
-      <w:r>
-        <w:t>React</w:t>
-      </w:r>
-      <w:proofErr w:type="spellEnd"/>
-      <w:r>
-        <w:t>), Application mobile (</w:t>
-      </w:r>
-      <w:proofErr w:type="spellStart"/>
-      <w:r>
-        <w:t>React</w:t>
-      </w:r>
-      <w:proofErr w:type="spellEnd"/>
-      <w:r>
-        <w:t xml:space="preserve"> Native pour iOS, Java pour Android), Client desktop (C# </w:t>
-      </w:r>
-      <w:proofErr w:type="spellStart"/>
-      <w:r>
-        <w:t>Winforms</w:t>
-      </w:r>
-      <w:proofErr w:type="spellEnd"/>
-      <w:r>
-        <w:t>)</w:t>
-      </w:r>
-    </w:p>
-    <w:p>
-      <w:r>
-        <w:t xml:space="preserve">- Backend : Serveur d'application en </w:t>
-      </w:r>
-      <w:proofErr w:type="spellStart"/>
-      <w:r>
-        <w:t>NodeJS</w:t>
-      </w:r>
-      <w:proofErr w:type="spellEnd"/>
-      <w:r>
-        <w:t xml:space="preserve"> et Java</w:t>
-      </w:r>
-    </w:p>
-    <w:p>
-      <w:r>
-        <w:t>- Base de données : SQL (</w:t>
-      </w:r>
-      <w:proofErr w:type="spellStart"/>
-      <w:r>
-        <w:t>Postgres</w:t>
-      </w:r>
-      <w:proofErr w:type="spellEnd"/>
-      <w:r>
-        <w:t>) pour les données transactionnelles, NoSQL (MongoDB) pour les statistiques et notifications</w:t>
+        <w:t>- Frontend : Site web (React), Application mobile (React Native pour iOS, Java pour Android), Client desktop (C# Winforms)</w:t>
+      </w:r>
+    </w:p>
+    <w:p>
+      <w:r>
+        <w:t>- Backend : Serveur d'application en NodeJS et Java</w:t>
+      </w:r>
+    </w:p>
+    <w:p>
+      <w:r>
+        <w:t>- Base de données : SQL (Postgres) pour les données transactionnelles, NoSQL (MongoDB) pour les statistiques et notifications</w:t>
       </w:r>
     </w:p>
     <w:p>
@@ -1817,15 +1777,7 @@
         <w:t>Client desktop</w:t>
       </w:r>
       <w:r>
-        <w:t xml:space="preserve"> : Application pour Windows développée avec </w:t>
-      </w:r>
-      <w:proofErr w:type="spellStart"/>
-      <w:r>
-        <w:t>Winforms</w:t>
-      </w:r>
-      <w:proofErr w:type="spellEnd"/>
-      <w:r>
-        <w:t xml:space="preserve"> en C# pour l’interface d'administration pour la gestion des utilisateurs et des objets</w:t>
+        <w:t xml:space="preserve"> : Application pour Windows développée avec Winforms en C# pour l’interface d'administration pour la gestion des utilisateurs et des objets</w:t>
       </w:r>
     </w:p>
     <w:p/>
@@ -1868,14 +1820,12 @@
       <w:r>
         <w:t xml:space="preserve">- </w:t>
       </w:r>
-      <w:proofErr w:type="spellStart"/>
       <w:r>
         <w:rPr>
           <w:b/>
         </w:rPr>
         <w:t>NodeJS</w:t>
       </w:r>
-      <w:proofErr w:type="spellEnd"/>
       <w:r>
         <w:t xml:space="preserve"> : Gestion des notifications, des statistiques, et des fonctionnalités de mapping</w:t>
       </w:r>
@@ -1896,22 +1846,13 @@
         <w:pStyle w:val="Titre3"/>
       </w:pPr>
       <w:r>
-        <w:t>SQL (</w:t>
-      </w:r>
-      <w:proofErr w:type="spellStart"/>
-      <w:r>
-        <w:t>Postgres</w:t>
-      </w:r>
-      <w:proofErr w:type="spellEnd"/>
-      <w:r>
-        <w:t>)</w:t>
+        <w:t>SQL (Postgres)</w:t>
       </w:r>
     </w:p>
     <w:p>
       <w:r>
         <w:t xml:space="preserve">- </w:t>
       </w:r>
-      <w:proofErr w:type="spellStart"/>
       <w:r>
         <w:rPr>
           <w:b/>
@@ -1919,75 +1860,26 @@
         </w:rPr>
         <w:t>Users</w:t>
       </w:r>
-      <w:proofErr w:type="spellEnd"/>
-    </w:p>
-    <w:p>
-      <w:r>
-        <w:t xml:space="preserve">  - `</w:t>
-      </w:r>
-      <w:proofErr w:type="spellStart"/>
-      <w:r>
-        <w:t>user_id</w:t>
-      </w:r>
-      <w:proofErr w:type="spellEnd"/>
-      <w:r>
-        <w:t xml:space="preserve">` (PK, </w:t>
-      </w:r>
-      <w:proofErr w:type="spellStart"/>
-      <w:r>
-        <w:t>int</w:t>
-      </w:r>
-      <w:proofErr w:type="spellEnd"/>
-      <w:r>
-        <w:t>) : Identifiant unique de l'utilisateur</w:t>
+    </w:p>
+    <w:p>
+      <w:r>
+        <w:t xml:space="preserve">  - `user_id` (PK, int) : Identifiant unique de l'utilisateur</w:t>
       </w:r>
     </w:p>
     <w:p>
       <w:r>
         <w:lastRenderedPageBreak/>
-        <w:t xml:space="preserve">  - `</w:t>
-      </w:r>
-      <w:proofErr w:type="spellStart"/>
-      <w:r>
-        <w:t>username</w:t>
-      </w:r>
-      <w:proofErr w:type="spellEnd"/>
-      <w:r>
-        <w:t>` (varchar) : Nom d'utilisateur (pour la connexion)</w:t>
-      </w:r>
-    </w:p>
-    <w:p>
-      <w:r>
-        <w:t xml:space="preserve">  - `</w:t>
-      </w:r>
-      <w:proofErr w:type="spellStart"/>
-      <w:r>
-        <w:t>name</w:t>
-      </w:r>
-      <w:proofErr w:type="spellEnd"/>
-      <w:r>
-        <w:t xml:space="preserve">` (varchar) : Nom et prénom de l’utilisateur </w:t>
-      </w:r>
-    </w:p>
-    <w:p>
-      <w:r>
-        <w:t xml:space="preserve">  - `</w:t>
-      </w:r>
-      <w:proofErr w:type="spellStart"/>
-      <w:r>
-        <w:t>password</w:t>
-      </w:r>
-      <w:proofErr w:type="spellEnd"/>
-      <w:r>
-        <w:t>` (varchar) : Mot de passe (</w:t>
-      </w:r>
-      <w:proofErr w:type="spellStart"/>
-      <w:r>
-        <w:t>hashé</w:t>
-      </w:r>
-      <w:proofErr w:type="spellEnd"/>
-      <w:r>
-        <w:t>)</w:t>
+        <w:t xml:space="preserve">  - `username` (varchar) : Nom d'utilisateur (pour la connexion)</w:t>
+      </w:r>
+    </w:p>
+    <w:p>
+      <w:r>
+        <w:t xml:space="preserve">  - `name` (varchar) : Nom et prénom de l’utilisateur </w:t>
+      </w:r>
+    </w:p>
+    <w:p>
+      <w:r>
+        <w:t xml:space="preserve">  - `password` (varchar) : Mot de passe (hashé)</w:t>
       </w:r>
     </w:p>
     <w:p>
@@ -2002,67 +1894,27 @@
     </w:p>
     <w:p>
       <w:r>
-        <w:t xml:space="preserve">  - `</w:t>
-      </w:r>
-      <w:proofErr w:type="spellStart"/>
-      <w:r>
-        <w:t>address</w:t>
-      </w:r>
-      <w:proofErr w:type="spellEnd"/>
-      <w:r>
-        <w:t>` (varchar) : Adresse</w:t>
-      </w:r>
-    </w:p>
-    <w:p>
-      <w:r>
-        <w:t xml:space="preserve">  - `</w:t>
-      </w:r>
-      <w:proofErr w:type="spellStart"/>
-      <w:r>
-        <w:t>created_at</w:t>
-      </w:r>
-      <w:proofErr w:type="spellEnd"/>
-      <w:r>
-        <w:t>` (timestamp) : Date de création du compte</w:t>
-      </w:r>
-    </w:p>
-    <w:p>
-      <w:r>
-        <w:t xml:space="preserve">  - `</w:t>
-      </w:r>
-      <w:proofErr w:type="spellStart"/>
-      <w:r>
-        <w:t>updated_at</w:t>
-      </w:r>
-      <w:proofErr w:type="spellEnd"/>
-      <w:r>
-        <w:t>` (timestamp) : Date de mise à jour du compte</w:t>
-      </w:r>
-    </w:p>
-    <w:p>
-      <w:r>
-        <w:t xml:space="preserve"> - `</w:t>
-      </w:r>
-      <w:proofErr w:type="spellStart"/>
-      <w:r>
-        <w:t>deleted_at</w:t>
-      </w:r>
-      <w:proofErr w:type="spellEnd"/>
-      <w:r>
-        <w:t>` (timestamp) : Date de suppression du compte</w:t>
-      </w:r>
-    </w:p>
-    <w:p>
-      <w:r>
-        <w:t>- `</w:t>
-      </w:r>
-      <w:proofErr w:type="spellStart"/>
-      <w:r>
-        <w:t>role</w:t>
-      </w:r>
-      <w:proofErr w:type="spellEnd"/>
-      <w:r>
-        <w:t>` (varchar) : Rôle de l’utilisateur</w:t>
+        <w:t xml:space="preserve">  - `address` (varchar) : Adresse</w:t>
+      </w:r>
+    </w:p>
+    <w:p>
+      <w:r>
+        <w:t xml:space="preserve">  - `created_at` (timestamp) : Date de création du compte</w:t>
+      </w:r>
+    </w:p>
+    <w:p>
+      <w:r>
+        <w:t xml:space="preserve">  - `updated_at` (timestamp) : Date de mise à jour du compte</w:t>
+      </w:r>
+    </w:p>
+    <w:p>
+      <w:r>
+        <w:t xml:space="preserve"> - `deleted_at` (timestamp) : Date de suppression du compte</w:t>
+      </w:r>
+    </w:p>
+    <w:p>
+      <w:r>
+        <w:t>- `role` (varchar) : Rôle de l’utilisateur</w:t>
       </w:r>
     </w:p>
     <w:p/>
@@ -2080,122 +1932,42 @@
     </w:p>
     <w:p>
       <w:r>
-        <w:t xml:space="preserve">  - `</w:t>
-      </w:r>
-      <w:proofErr w:type="spellStart"/>
-      <w:r>
-        <w:t>item_id</w:t>
-      </w:r>
-      <w:proofErr w:type="spellEnd"/>
-      <w:r>
-        <w:t xml:space="preserve">` (PK, </w:t>
-      </w:r>
-      <w:proofErr w:type="spellStart"/>
-      <w:r>
-        <w:t>int</w:t>
-      </w:r>
-      <w:proofErr w:type="spellEnd"/>
-      <w:r>
-        <w:t>) : Identifiant unique de l'objet</w:t>
-      </w:r>
-    </w:p>
-    <w:p>
-      <w:r>
-        <w:t xml:space="preserve">  - `</w:t>
-      </w:r>
-      <w:proofErr w:type="spellStart"/>
-      <w:r>
-        <w:t>user_id</w:t>
-      </w:r>
-      <w:proofErr w:type="spellEnd"/>
-      <w:r>
-        <w:t xml:space="preserve">` (FK, </w:t>
-      </w:r>
-      <w:proofErr w:type="spellStart"/>
-      <w:r>
-        <w:t>int</w:t>
-      </w:r>
-      <w:proofErr w:type="spellEnd"/>
-      <w:r>
-        <w:t>) : Référence à l'utilisateur qui a créé l'objet</w:t>
-      </w:r>
-    </w:p>
-    <w:p>
-      <w:r>
-        <w:t xml:space="preserve">  - `</w:t>
-      </w:r>
-      <w:proofErr w:type="spellStart"/>
-      <w:r>
-        <w:t>title</w:t>
-      </w:r>
-      <w:proofErr w:type="spellEnd"/>
-      <w:r>
-        <w:t>` (varchar) : Titre de l'objet</w:t>
-      </w:r>
-    </w:p>
-    <w:p>
-      <w:r>
-        <w:t xml:space="preserve">  - `description` (</w:t>
-      </w:r>
-      <w:proofErr w:type="spellStart"/>
-      <w:r>
-        <w:t>text</w:t>
-      </w:r>
-      <w:proofErr w:type="spellEnd"/>
-      <w:r>
-        <w:t>) : Description de l'objet</w:t>
-      </w:r>
-    </w:p>
-    <w:p>
-      <w:r>
-        <w:t xml:space="preserve">  - `</w:t>
-      </w:r>
-      <w:proofErr w:type="spellStart"/>
-      <w:r>
-        <w:t>category</w:t>
-      </w:r>
-      <w:proofErr w:type="spellEnd"/>
-      <w:r>
-        <w:t>` (varchar) : Catégorie de l'objet</w:t>
-      </w:r>
-    </w:p>
-    <w:p>
-      <w:r>
-        <w:t xml:space="preserve">  - `</w:t>
-      </w:r>
-      <w:proofErr w:type="spellStart"/>
-      <w:r>
-        <w:t>status</w:t>
-      </w:r>
-      <w:proofErr w:type="spellEnd"/>
-      <w:r>
-        <w:t>` (varchar) : Statut de l'objet (disponible, échangé, retiré)</w:t>
-      </w:r>
-    </w:p>
-    <w:p>
-      <w:r>
-        <w:t xml:space="preserve">  - `</w:t>
-      </w:r>
-      <w:proofErr w:type="spellStart"/>
-      <w:r>
-        <w:t>created_at</w:t>
-      </w:r>
-      <w:proofErr w:type="spellEnd"/>
-      <w:r>
-        <w:t>` (timestamp) : Date de création de l'objet</w:t>
-      </w:r>
-    </w:p>
-    <w:p>
-      <w:r>
-        <w:t xml:space="preserve">  - `</w:t>
-      </w:r>
-      <w:proofErr w:type="spellStart"/>
-      <w:r>
-        <w:t>updated_at</w:t>
-      </w:r>
-      <w:proofErr w:type="spellEnd"/>
-      <w:r>
-        <w:t>` (timestamp) : Date de mise à jour de l'objet</w:t>
+        <w:t xml:space="preserve">  - `item_id` (PK, int) : Identifiant unique de l'objet</w:t>
+      </w:r>
+    </w:p>
+    <w:p>
+      <w:r>
+        <w:t xml:space="preserve">  - `user_id` (FK, int) : Référence à l'utilisateur qui a créé l'objet</w:t>
+      </w:r>
+    </w:p>
+    <w:p>
+      <w:r>
+        <w:t xml:space="preserve">  - `title` (varchar) : Titre de l'objet</w:t>
+      </w:r>
+    </w:p>
+    <w:p>
+      <w:r>
+        <w:t xml:space="preserve">  - `description` (text) : Description de l'objet</w:t>
+      </w:r>
+    </w:p>
+    <w:p>
+      <w:r>
+        <w:t xml:space="preserve">  - `category` (varchar) : Catégorie de l'objet</w:t>
+      </w:r>
+    </w:p>
+    <w:p>
+      <w:r>
+        <w:t xml:space="preserve">  - `status` (varchar) : Statut de l'objet (disponible, échangé, retiré)</w:t>
+      </w:r>
+    </w:p>
+    <w:p>
+      <w:r>
+        <w:t xml:space="preserve">  - `created_at` (timestamp) : Date de création de l'objet</w:t>
+      </w:r>
+    </w:p>
+    <w:p>
+      <w:r>
+        <w:t xml:space="preserve">  - `updated_at` (timestamp) : Date de mise à jour de l'objet</w:t>
       </w:r>
     </w:p>
     <w:p>
@@ -2217,76 +1989,45 @@
       <w:r>
         <w:t xml:space="preserve">  - `</w:t>
       </w:r>
-      <w:proofErr w:type="spellStart"/>
       <w:r>
         <w:t>image_id</w:t>
       </w:r>
-      <w:proofErr w:type="spellEnd"/>
       <w:r>
         <w:t>`</w:t>
       </w:r>
       <w:r>
-        <w:t xml:space="preserve"> (PK, </w:t>
-      </w:r>
-      <w:proofErr w:type="spellStart"/>
-      <w:r>
-        <w:t>int</w:t>
-      </w:r>
-      <w:proofErr w:type="spellEnd"/>
-      <w:r>
-        <w:t>) : Identifiant unique de l'image</w:t>
-      </w:r>
-    </w:p>
-    <w:p>
-      <w:r>
-        <w:t xml:space="preserve">  - </w:t>
+        <w:t xml:space="preserve"> (PK, int) : Identifiant unique de l'image</w:t>
+      </w:r>
+    </w:p>
+    <w:p>
+      <w:r>
+        <w:t xml:space="preserve">  - `</w:t>
+      </w:r>
+      <w:r>
+        <w:t>item_id</w:t>
       </w:r>
       <w:r>
         <w:t>`</w:t>
       </w:r>
-      <w:proofErr w:type="spellStart"/>
-      <w:r>
-        <w:t>item_id</w:t>
-      </w:r>
-      <w:proofErr w:type="spellEnd"/>
+      <w:r>
+        <w:t xml:space="preserve"> (FK, int) : Référence à l'objet auquel l'image est associée</w:t>
+      </w:r>
+    </w:p>
+    <w:p>
+      <w:r>
+        <w:t xml:space="preserve">  - `</w:t>
+      </w:r>
+      <w:r>
+        <w:t>image_url</w:t>
+      </w:r>
       <w:r>
         <w:t>`</w:t>
       </w:r>
       <w:r>
-        <w:t xml:space="preserve"> (FK, </w:t>
-      </w:r>
-      <w:proofErr w:type="spellStart"/>
-      <w:r>
-        <w:t>int</w:t>
-      </w:r>
-      <w:proofErr w:type="spellEnd"/>
-      <w:r>
-        <w:t>) : Référence à l'objet auquel l'image est associée</w:t>
-      </w:r>
-    </w:p>
-    <w:p>
-      <w:r>
-        <w:t xml:space="preserve">  - </w:t>
-      </w:r>
-      <w:r>
-        <w:t>`</w:t>
-      </w:r>
-      <w:proofErr w:type="spellStart"/>
-      <w:r>
-        <w:t>image_url</w:t>
-      </w:r>
-      <w:proofErr w:type="spellEnd"/>
-      <w:r>
-        <w:t>`</w:t>
-      </w:r>
-      <w:r>
         <w:t xml:space="preserve"> (varchar) : URL ou chemin d'accès à l'image</w:t>
       </w:r>
     </w:p>
     <w:p>
-      <w:r>
-        <w:t xml:space="preserve">- </w:t>
-      </w:r>
       <w:r>
         <w:rPr>
           <w:b/>
@@ -2297,104 +2038,32 @@
     </w:p>
     <w:p>
       <w:r>
-        <w:t xml:space="preserve">  - `</w:t>
-      </w:r>
-      <w:proofErr w:type="spellStart"/>
-      <w:r>
-        <w:t>exchange_id</w:t>
-      </w:r>
-      <w:proofErr w:type="spellEnd"/>
-      <w:r>
-        <w:t xml:space="preserve">` (PK, </w:t>
-      </w:r>
-      <w:proofErr w:type="spellStart"/>
-      <w:r>
-        <w:t>int</w:t>
-      </w:r>
-      <w:proofErr w:type="spellEnd"/>
-      <w:r>
-        <w:t>) : Identifiant unique de l'échange</w:t>
-      </w:r>
-    </w:p>
-    <w:p>
-      <w:r>
-        <w:t xml:space="preserve">  - `</w:t>
-      </w:r>
-      <w:proofErr w:type="spellStart"/>
-      <w:r>
-        <w:t>requester_id</w:t>
-      </w:r>
-      <w:proofErr w:type="spellEnd"/>
-      <w:r>
-        <w:t xml:space="preserve">` (FK, </w:t>
-      </w:r>
-      <w:proofErr w:type="spellStart"/>
-      <w:r>
-        <w:t>int</w:t>
-      </w:r>
-      <w:proofErr w:type="spellEnd"/>
-      <w:r>
-        <w:t>) : Référence à l'utilisateur qui a initié l'échange</w:t>
-      </w:r>
-    </w:p>
-    <w:p>
-      <w:r>
-        <w:t xml:space="preserve">  - `</w:t>
-      </w:r>
-      <w:proofErr w:type="spellStart"/>
-      <w:r>
-        <w:t>receiver_id</w:t>
-      </w:r>
-      <w:proofErr w:type="spellEnd"/>
-      <w:r>
-        <w:t xml:space="preserve">` (FK, </w:t>
-      </w:r>
-      <w:proofErr w:type="spellStart"/>
-      <w:r>
-        <w:t>int</w:t>
-      </w:r>
-      <w:proofErr w:type="spellEnd"/>
-      <w:r>
-        <w:t>) : Référence à l'utilisateur qui reçoit la proposition d'échange</w:t>
-      </w:r>
-    </w:p>
-    <w:p>
-      <w:r>
-        <w:t xml:space="preserve">  - `</w:t>
-      </w:r>
-      <w:proofErr w:type="spellStart"/>
-      <w:r>
-        <w:t>status</w:t>
-      </w:r>
-      <w:proofErr w:type="spellEnd"/>
-      <w:r>
-        <w:t>` (varchar) : Statut de l'échange (en attente, accepté, refusé, terminé)</w:t>
-      </w:r>
-    </w:p>
-    <w:p>
-      <w:r>
-        <w:t xml:space="preserve">  - `</w:t>
-      </w:r>
-      <w:proofErr w:type="spellStart"/>
-      <w:r>
-        <w:t>created_at</w:t>
-      </w:r>
-      <w:proofErr w:type="spellEnd"/>
-      <w:r>
-        <w:t>` (timestamp) : Date de création de l'échange</w:t>
-      </w:r>
-    </w:p>
-    <w:p>
-      <w:r>
-        <w:t xml:space="preserve">  - `</w:t>
-      </w:r>
-      <w:proofErr w:type="spellStart"/>
-      <w:r>
-        <w:t>updated_at</w:t>
-      </w:r>
-      <w:proofErr w:type="spellEnd"/>
-      <w:r>
-        <w:t>` (timestamp) : Date de mise à jour de l'échange</w:t>
+        <w:t xml:space="preserve">  - `exchange_id` (PK, int) : Identifiant unique de l'échange</w:t>
+      </w:r>
+    </w:p>
+    <w:p>
+      <w:r>
+        <w:t xml:space="preserve">  - `requester_id` (FK, int) : Référence à l'utilisateur qui a initié l'échange</w:t>
+      </w:r>
+    </w:p>
+    <w:p>
+      <w:r>
+        <w:t xml:space="preserve">  - `receiver_id` (FK, int) : Référence à l'utilisateur qui reçoit la proposition d'échange</w:t>
+      </w:r>
+    </w:p>
+    <w:p>
+      <w:r>
+        <w:t xml:space="preserve">  - `status` (varchar) : Statut de l'échange (en attente, accepté, refusé, terminé)</w:t>
+      </w:r>
+    </w:p>
+    <w:p>
+      <w:r>
+        <w:t xml:space="preserve">  - `created_at` (timestamp) : Date de création de l'échange</w:t>
+      </w:r>
+    </w:p>
+    <w:p>
+      <w:r>
+        <w:t xml:space="preserve">  - `updated_at` (timestamp) : Date de mise à jour de l'échange</w:t>
       </w:r>
     </w:p>
     <w:p/>
@@ -2402,7 +2071,6 @@
       <w:r>
         <w:t xml:space="preserve">- </w:t>
       </w:r>
-      <w:proofErr w:type="spellStart"/>
       <w:r>
         <w:rPr>
           <w:b/>
@@ -2410,82 +2078,25 @@
         </w:rPr>
         <w:t>Exchange_Items</w:t>
       </w:r>
-      <w:proofErr w:type="spellEnd"/>
-    </w:p>
-    <w:p>
-      <w:r>
-        <w:t xml:space="preserve">  - `</w:t>
-      </w:r>
-      <w:proofErr w:type="spellStart"/>
-      <w:r>
-        <w:t>exchange_item_id</w:t>
-      </w:r>
-      <w:proofErr w:type="spellEnd"/>
-      <w:r>
-        <w:t xml:space="preserve">` (PK, </w:t>
-      </w:r>
-      <w:proofErr w:type="spellStart"/>
-      <w:r>
-        <w:t>int</w:t>
-      </w:r>
-      <w:proofErr w:type="spellEnd"/>
-      <w:r>
-        <w:t>) : Identifiant unique de l'élément d'échange</w:t>
-      </w:r>
-    </w:p>
-    <w:p>
-      <w:r>
-        <w:t xml:space="preserve">  - `</w:t>
-      </w:r>
-      <w:proofErr w:type="spellStart"/>
-      <w:r>
-        <w:t>exchange_id</w:t>
-      </w:r>
-      <w:proofErr w:type="spellEnd"/>
-      <w:r>
-        <w:t xml:space="preserve">` (FK, </w:t>
-      </w:r>
-      <w:proofErr w:type="spellStart"/>
-      <w:r>
-        <w:t>int</w:t>
-      </w:r>
-      <w:proofErr w:type="spellEnd"/>
-      <w:r>
-        <w:t>) : Référence à l'échange</w:t>
-      </w:r>
-    </w:p>
-    <w:p>
-      <w:r>
-        <w:t xml:space="preserve">  - `</w:t>
-      </w:r>
-      <w:proofErr w:type="spellStart"/>
-      <w:r>
-        <w:t>item_id</w:t>
-      </w:r>
-      <w:proofErr w:type="spellEnd"/>
-      <w:r>
-        <w:t xml:space="preserve">` (FK, </w:t>
-      </w:r>
-      <w:proofErr w:type="spellStart"/>
-      <w:r>
-        <w:t>int</w:t>
-      </w:r>
-      <w:proofErr w:type="spellEnd"/>
-      <w:r>
-        <w:t>) : Référence à l'objet</w:t>
-      </w:r>
-    </w:p>
-    <w:p>
-      <w:r>
-        <w:t xml:space="preserve">  - `</w:t>
-      </w:r>
-      <w:proofErr w:type="spellStart"/>
-      <w:r>
-        <w:t>role</w:t>
-      </w:r>
-      <w:proofErr w:type="spellEnd"/>
-      <w:r>
-        <w:t>` (varchar) : Rôle de l'objet dans l'échange (donné, reçu)</w:t>
+    </w:p>
+    <w:p>
+      <w:r>
+        <w:t xml:space="preserve">  - `exchange_item_id` (PK, int) : Identifiant unique de l'élément d'échange</w:t>
+      </w:r>
+    </w:p>
+    <w:p>
+      <w:r>
+        <w:t xml:space="preserve">  - `exchange_id` (FK, int) : Référence à l'échange</w:t>
+      </w:r>
+    </w:p>
+    <w:p>
+      <w:r>
+        <w:t xml:space="preserve">  - `item_id` (FK, int) : Référence à l'objet</w:t>
+      </w:r>
+    </w:p>
+    <w:p>
+      <w:r>
+        <w:t xml:space="preserve">  - `role` (varchar) : Rôle de l'objet dans l'échange (donné, reçu)</w:t>
       </w:r>
     </w:p>
     <w:p/>
@@ -2534,28 +2145,12 @@
     </w:p>
     <w:p>
       <w:r>
-        <w:t xml:space="preserve">  - `</w:t>
-      </w:r>
-      <w:proofErr w:type="spellStart"/>
-      <w:r>
-        <w:t>isRead</w:t>
-      </w:r>
-      <w:proofErr w:type="spellEnd"/>
-      <w:r>
-        <w:t>` : Statut de lecture</w:t>
-      </w:r>
-    </w:p>
-    <w:p>
-      <w:r>
-        <w:t xml:space="preserve">  - `</w:t>
-      </w:r>
-      <w:proofErr w:type="spellStart"/>
-      <w:r>
-        <w:t>creationDate</w:t>
-      </w:r>
-      <w:proofErr w:type="spellEnd"/>
-      <w:r>
-        <w:t>` : Date de création de la notification</w:t>
+        <w:t xml:space="preserve">  - `isRead` : Statut de lecture</w:t>
+      </w:r>
+    </w:p>
+    <w:p>
+      <w:r>
+        <w:t xml:space="preserve">  - `creationDate` : Date de création de la notification</w:t>
       </w:r>
     </w:p>
     <w:p/>
@@ -2680,21 +2275,7 @@
         <w:rPr>
           <w:highlight w:val="yellow"/>
         </w:rPr>
-        <w:t xml:space="preserve">Description des </w:t>
-      </w:r>
-      <w:proofErr w:type="spellStart"/>
-      <w:r>
-        <w:rPr>
-          <w:highlight w:val="yellow"/>
-        </w:rPr>
-        <w:t>endpoints</w:t>
-      </w:r>
-      <w:proofErr w:type="spellEnd"/>
-      <w:r>
-        <w:rPr>
-          <w:highlight w:val="yellow"/>
-        </w:rPr>
-        <w:t xml:space="preserve"> et de leurs fonctionnalités.</w:t>
+        <w:t>Description des endpoints et de leurs fonctionnalités.</w:t>
       </w:r>
     </w:p>
     <w:p/>
@@ -3776,6 +3357,7 @@
   <w:style w:type="character" w:default="1" w:styleId="Policepardfaut">
     <w:name w:val="Default Paragraph Font"/>
     <w:uiPriority w:val="1"/>
+    <w:semiHidden/>
     <w:unhideWhenUsed/>
   </w:style>
   <w:style w:type="table" w:default="1" w:styleId="TableauNormal">

</xml_diff>